<commit_message>
refactor: Remove unused networkx imports and code
</commit_message>
<xml_diff>
--- a/Report.docx
+++ b/Report.docx
@@ -608,18 +608,7 @@
           <w:szCs w:val="28"/>
           <w14:ligatures w14:val="none"/>
         </w:rPr>
-        <w:t>Might be the broadcast node</w:t>
-      </w:r>
-      <w:r>
-        <w:rPr>
-          <w:rFonts w:ascii="Helvetica" w:eastAsia="Times New Roman" w:hAnsi="Helvetica" w:cs="Times New Roman"/>
-          <w:color w:val="000000"/>
-          <w:kern w:val="0"/>
-          <w:sz w:val="28"/>
-          <w:szCs w:val="28"/>
-          <w14:ligatures w14:val="none"/>
-        </w:rPr>
-        <w:t>)</w:t>
+        <w:t>Might be the broadcast node)</w:t>
       </w:r>
     </w:p>
     <w:p>
@@ -1417,7 +1406,7 @@
           <w:szCs w:val="32"/>
         </w:rPr>
         <w:drawing>
-          <wp:inline distT="0" distB="0" distL="0" distR="0" wp14:anchorId="5C2DCF03" wp14:editId="0D0926F6">
+          <wp:inline distT="0" distB="0" distL="0" distR="0" wp14:anchorId="5C2DCF03" wp14:editId="26D3258A">
             <wp:extent cx="4661580" cy="2330790"/>
             <wp:effectExtent l="0" t="0" r="0" b="6350"/>
             <wp:docPr id="1636378474" name="Picture 2" descr="A graph of a degree&#10;&#10;Description automatically generated"/>
@@ -1466,7 +1455,7 @@
           <w:szCs w:val="32"/>
         </w:rPr>
         <w:drawing>
-          <wp:inline distT="0" distB="0" distL="0" distR="0" wp14:anchorId="52FE1C3C" wp14:editId="5C74EF32">
+          <wp:inline distT="0" distB="0" distL="0" distR="0" wp14:anchorId="52FE1C3C" wp14:editId="6231AD53">
             <wp:extent cx="4662534" cy="2331267"/>
             <wp:effectExtent l="0" t="0" r="0" b="5715"/>
             <wp:docPr id="1060557805" name="Picture 3"/>
@@ -1668,7 +1657,7 @@
           <w:szCs w:val="28"/>
         </w:rPr>
         <w:drawing>
-          <wp:inline distT="0" distB="0" distL="0" distR="0" wp14:anchorId="3A1407B3" wp14:editId="4709C26F">
+          <wp:inline distT="0" distB="0" distL="0" distR="0" wp14:anchorId="3A1407B3" wp14:editId="193A072B">
             <wp:extent cx="4663440" cy="2331720"/>
             <wp:effectExtent l="0" t="0" r="0" b="5080"/>
             <wp:docPr id="1686125310" name="Picture 4" descr="A graph with a number of points&#10;&#10;Description automatically generated with medium confidence"/>
@@ -1785,7 +1774,7 @@
           <w:szCs w:val="28"/>
         </w:rPr>
         <w:drawing>
-          <wp:inline distT="0" distB="0" distL="0" distR="0" wp14:anchorId="40478736" wp14:editId="560CE067">
+          <wp:inline distT="0" distB="0" distL="0" distR="0" wp14:anchorId="40478736" wp14:editId="641BCAA5">
             <wp:extent cx="4663440" cy="2331720"/>
             <wp:effectExtent l="0" t="0" r="0" b="5080"/>
             <wp:docPr id="642606295" name="Picture 5" descr="A graph with blue and black bars&#10;&#10;Description automatically generated"/>
@@ -1917,7 +1906,7 @@
           <w:szCs w:val="28"/>
         </w:rPr>
         <w:drawing>
-          <wp:inline distT="0" distB="0" distL="0" distR="0" wp14:anchorId="1A09CCDD" wp14:editId="1128673A">
+          <wp:inline distT="0" distB="0" distL="0" distR="0" wp14:anchorId="1A09CCDD" wp14:editId="171A397A">
             <wp:extent cx="4671588" cy="2335795"/>
             <wp:effectExtent l="0" t="0" r="2540" b="1270"/>
             <wp:docPr id="1437854780" name="Picture 6" descr="A graph with a number of lines&#10;&#10;Description automatically generated with medium confidence"/>
@@ -2053,7 +2042,7 @@
           <w:szCs w:val="32"/>
         </w:rPr>
         <w:drawing>
-          <wp:inline distT="0" distB="0" distL="0" distR="0" wp14:anchorId="696864D2" wp14:editId="626882D0">
+          <wp:inline distT="0" distB="0" distL="0" distR="0" wp14:anchorId="696864D2" wp14:editId="341EA7DB">
             <wp:extent cx="4663440" cy="2331720"/>
             <wp:effectExtent l="0" t="0" r="0" b="5080"/>
             <wp:docPr id="229752922" name="Picture 7" descr="A graph of a path length distribution&#10;&#10;Description automatically generated"/>
@@ -2586,18 +2575,16 @@
         </w:rPr>
         <w:t xml:space="preserve">Communities </w:t>
       </w:r>
-      <w:proofErr w:type="gramStart"/>
-      <w:r>
-        <w:rPr>
-          <w:rFonts w:ascii="Helvetica" w:hAnsi="Helvetica"/>
-          <w:b/>
-          <w:bCs/>
-          <w:sz w:val="28"/>
-          <w:szCs w:val="28"/>
-        </w:rPr>
-        <w:t>guesses :</w:t>
-      </w:r>
-      <w:proofErr w:type="gramEnd"/>
+      <w:r>
+        <w:rPr>
+          <w:rFonts w:ascii="Helvetica" w:hAnsi="Helvetica"/>
+          <w:b/>
+          <w:bCs/>
+          <w:sz w:val="28"/>
+          <w:szCs w:val="28"/>
+        </w:rPr>
+        <w:t>guesses:</w:t>
+      </w:r>
       <w:r>
         <w:rPr>
           <w:rFonts w:ascii="Times New Roman" w:eastAsia="Times New Roman" w:hAnsi="Times New Roman" w:cs="Times New Roman"/>
@@ -3503,20 +3490,20 @@
           <w:rFonts w:ascii="Helvetica" w:eastAsia="Times New Roman" w:hAnsi="Helvetica" w:cs="Times New Roman"/>
           <w:color w:val="000000"/>
           <w:kern w:val="0"/>
-          <w:sz w:val="28"/>
-          <w:szCs w:val="28"/>
-          <w14:ligatures w14:val="none"/>
-        </w:rPr>
-      </w:pPr>
-      <w:r>
-        <w:rPr>
-          <w:rFonts w:ascii="Helvetica" w:eastAsia="Times New Roman" w:hAnsi="Helvetica" w:cs="Times New Roman"/>
-          <w:b/>
-          <w:bCs/>
-          <w:color w:val="000000"/>
-          <w:kern w:val="0"/>
-          <w:sz w:val="28"/>
-          <w:szCs w:val="28"/>
+          <w:sz w:val="32"/>
+          <w:szCs w:val="32"/>
+          <w14:ligatures w14:val="none"/>
+        </w:rPr>
+      </w:pPr>
+      <w:r>
+        <w:rPr>
+          <w:rFonts w:ascii="Helvetica" w:eastAsia="Times New Roman" w:hAnsi="Helvetica" w:cs="Times New Roman"/>
+          <w:b/>
+          <w:bCs/>
+          <w:color w:val="000000"/>
+          <w:kern w:val="0"/>
+          <w:sz w:val="32"/>
+          <w:szCs w:val="32"/>
           <w14:ligatures w14:val="none"/>
         </w:rPr>
         <w:t>Parameter Setting:</w:t>
@@ -3703,12 +3690,25 @@
           <w:bCs/>
           <w:color w:val="000000"/>
           <w:kern w:val="0"/>
-          <w:sz w:val="28"/>
-          <w:szCs w:val="28"/>
+          <w:sz w:val="32"/>
+          <w:szCs w:val="32"/>
           <w14:ligatures w14:val="none"/>
         </w:rPr>
         <w:lastRenderedPageBreak/>
-        <w:t>Information Spread Simulation:</w:t>
+        <w:t>Information Spread Simulation</w:t>
+      </w:r>
+      <w:r>
+        <w:rPr>
+          <w:rFonts w:ascii="Helvetica" w:eastAsia="Times New Roman" w:hAnsi="Helvetica" w:cs="Times New Roman"/>
+          <w:b/>
+          <w:bCs/>
+          <w:color w:val="000000"/>
+          <w:kern w:val="0"/>
+          <w:sz w:val="28"/>
+          <w:szCs w:val="28"/>
+          <w14:ligatures w14:val="none"/>
+        </w:rPr>
+        <w:t>:</w:t>
       </w:r>
     </w:p>
     <w:p>
@@ -3869,20 +3869,20 @@
           <w:rFonts w:ascii="Helvetica" w:eastAsia="Times New Roman" w:hAnsi="Helvetica" w:cs="Times New Roman"/>
           <w:color w:val="000000"/>
           <w:kern w:val="0"/>
-          <w:sz w:val="28"/>
-          <w:szCs w:val="28"/>
-          <w14:ligatures w14:val="none"/>
-        </w:rPr>
-      </w:pPr>
-      <w:r>
-        <w:rPr>
-          <w:rFonts w:ascii="Helvetica" w:eastAsia="Times New Roman" w:hAnsi="Helvetica" w:cs="Times New Roman"/>
-          <w:b/>
-          <w:bCs/>
-          <w:color w:val="000000"/>
-          <w:kern w:val="0"/>
-          <w:sz w:val="28"/>
-          <w:szCs w:val="28"/>
+          <w:sz w:val="32"/>
+          <w:szCs w:val="32"/>
+          <w14:ligatures w14:val="none"/>
+        </w:rPr>
+      </w:pPr>
+      <w:r>
+        <w:rPr>
+          <w:rFonts w:ascii="Helvetica" w:eastAsia="Times New Roman" w:hAnsi="Helvetica" w:cs="Times New Roman"/>
+          <w:b/>
+          <w:bCs/>
+          <w:color w:val="000000"/>
+          <w:kern w:val="0"/>
+          <w:sz w:val="32"/>
+          <w:szCs w:val="32"/>
           <w14:ligatures w14:val="none"/>
         </w:rPr>
         <w:t>Visualization and Analysis:</w:t>
@@ -4022,16 +4022,20 @@
           <w:rFonts w:ascii="Helvetica" w:eastAsia="Times New Roman" w:hAnsi="Helvetica" w:cs="Times New Roman"/>
           <w:color w:val="000000"/>
           <w:kern w:val="0"/>
-          <w14:ligatures w14:val="none"/>
-        </w:rPr>
-      </w:pPr>
-      <w:r>
-        <w:rPr>
-          <w:rFonts w:ascii="Helvetica" w:eastAsia="Times New Roman" w:hAnsi="Helvetica" w:cs="Times New Roman"/>
-          <w:b/>
-          <w:bCs/>
-          <w:color w:val="000000"/>
-          <w:kern w:val="0"/>
+          <w:sz w:val="32"/>
+          <w:szCs w:val="32"/>
+          <w14:ligatures w14:val="none"/>
+        </w:rPr>
+      </w:pPr>
+      <w:r>
+        <w:rPr>
+          <w:rFonts w:ascii="Helvetica" w:eastAsia="Times New Roman" w:hAnsi="Helvetica" w:cs="Times New Roman"/>
+          <w:b/>
+          <w:bCs/>
+          <w:color w:val="000000"/>
+          <w:kern w:val="0"/>
+          <w:sz w:val="32"/>
+          <w:szCs w:val="32"/>
           <w14:ligatures w14:val="none"/>
         </w:rPr>
         <w:t>Parameter Variations:</w:t>
@@ -4084,6 +4088,61 @@
     <w:p>
       <w:pPr>
         <w:spacing w:before="100" w:beforeAutospacing="1" w:after="100" w:afterAutospacing="1" w:line="276" w:lineRule="auto"/>
+        <w:rPr>
+          <w:rFonts w:ascii="Helvetica" w:eastAsia="Times New Roman" w:hAnsi="Helvetica" w:cs="Times New Roman"/>
+          <w:color w:val="000000"/>
+          <w:kern w:val="0"/>
+          <w14:ligatures w14:val="none"/>
+        </w:rPr>
+      </w:pPr>
+    </w:p>
+    <w:p>
+      <w:pPr>
+        <w:spacing w:before="100" w:beforeAutospacing="1" w:after="100" w:afterAutospacing="1" w:line="276" w:lineRule="auto"/>
+        <w:rPr>
+          <w:rFonts w:ascii="Helvetica" w:eastAsia="Times New Roman" w:hAnsi="Helvetica" w:cs="Times New Roman"/>
+          <w:color w:val="000000"/>
+          <w:kern w:val="0"/>
+          <w14:ligatures w14:val="none"/>
+        </w:rPr>
+      </w:pPr>
+    </w:p>
+    <w:p>
+      <w:pPr>
+        <w:spacing w:before="100" w:beforeAutospacing="1" w:after="100" w:afterAutospacing="1" w:line="276" w:lineRule="auto"/>
+        <w:rPr>
+          <w:rFonts w:ascii="Helvetica" w:eastAsia="Times New Roman" w:hAnsi="Helvetica" w:cs="Times New Roman"/>
+          <w:color w:val="000000"/>
+          <w:kern w:val="0"/>
+          <w14:ligatures w14:val="none"/>
+        </w:rPr>
+      </w:pPr>
+    </w:p>
+    <w:p>
+      <w:pPr>
+        <w:spacing w:before="100" w:beforeAutospacing="1" w:after="100" w:afterAutospacing="1" w:line="276" w:lineRule="auto"/>
+        <w:rPr>
+          <w:rFonts w:ascii="Helvetica" w:eastAsia="Times New Roman" w:hAnsi="Helvetica" w:cs="Times New Roman"/>
+          <w:color w:val="000000"/>
+          <w:kern w:val="0"/>
+          <w14:ligatures w14:val="none"/>
+        </w:rPr>
+      </w:pPr>
+    </w:p>
+    <w:p>
+      <w:pPr>
+        <w:spacing w:before="100" w:beforeAutospacing="1" w:after="100" w:afterAutospacing="1" w:line="276" w:lineRule="auto"/>
+        <w:rPr>
+          <w:rFonts w:ascii="Helvetica" w:eastAsia="Times New Roman" w:hAnsi="Helvetica" w:cs="Times New Roman"/>
+          <w:color w:val="000000"/>
+          <w:kern w:val="0"/>
+          <w14:ligatures w14:val="none"/>
+        </w:rPr>
+      </w:pPr>
+    </w:p>
+    <w:p>
+      <w:pPr>
+        <w:spacing w:before="100" w:beforeAutospacing="1" w:after="100" w:afterAutospacing="1" w:line="276" w:lineRule="auto"/>
         <w:outlineLvl w:val="3"/>
         <w:rPr>
           <w:rFonts w:ascii="Helvetica" w:eastAsia="Times New Roman" w:hAnsi="Helvetica" w:cs="Times New Roman"/>
@@ -4107,6 +4166,7 @@
           <w:szCs w:val="36"/>
           <w14:ligatures w14:val="none"/>
         </w:rPr>
+        <w:lastRenderedPageBreak/>
         <w:t>Results Analysis:</w:t>
       </w:r>
     </w:p>
@@ -4235,6 +4295,23 @@
     </w:p>
     <w:p>
       <w:pPr>
+        <w:numPr>
+          <w:ilvl w:val="0"/>
+          <w:numId w:val="14"/>
+        </w:numPr>
+        <w:spacing w:before="100" w:beforeAutospacing="1" w:after="100" w:afterAutospacing="1" w:line="276" w:lineRule="auto"/>
+        <w:rPr>
+          <w:rFonts w:ascii="Helvetica" w:eastAsia="Times New Roman" w:hAnsi="Helvetica" w:cs="Times New Roman"/>
+          <w:color w:val="000000"/>
+          <w:kern w:val="0"/>
+          <w:sz w:val="28"/>
+          <w:szCs w:val="28"/>
+          <w14:ligatures w14:val="none"/>
+        </w:rPr>
+      </w:pPr>
+    </w:p>
+    <w:p>
+      <w:pPr>
         <w:spacing w:line="276" w:lineRule="auto"/>
         <w:outlineLvl w:val="3"/>
         <w:rPr>
@@ -4258,60 +4335,9 @@
           <w:szCs w:val="40"/>
           <w14:ligatures w14:val="none"/>
         </w:rPr>
-        <w:lastRenderedPageBreak/>
-        <w:t>Results</w:t>
-      </w:r>
-      <w:r>
-        <w:rPr>
-          <w:rFonts w:ascii="Helvetica" w:eastAsia="Times New Roman" w:hAnsi="Helvetica" w:cs="Times New Roman"/>
-          <w:b/>
-          <w:bCs/>
-          <w:color w:val="000000"/>
-          <w:kern w:val="0"/>
-          <w:sz w:val="40"/>
-          <w:szCs w:val="40"/>
-          <w14:ligatures w14:val="none"/>
-        </w:rPr>
-        <w:t xml:space="preserve"> :</w:t>
+        <w:t>Results :</w:t>
       </w:r>
       <w:proofErr w:type="gramEnd"/>
-      <w:r>
-        <w:rPr>
-          <w:rFonts w:ascii="Helvetica" w:eastAsia="Times New Roman" w:hAnsi="Helvetica" w:cs="Times New Roman"/>
-          <w:b/>
-          <w:bCs/>
-          <w:color w:val="000000"/>
-          <w:kern w:val="0"/>
-          <w:sz w:val="40"/>
-          <w:szCs w:val="40"/>
-          <w14:ligatures w14:val="none"/>
-        </w:rPr>
-        <w:br/>
-      </w:r>
-      <w:r>
-        <w:rPr>
-          <w:rFonts w:ascii="Helvetica" w:eastAsia="Times New Roman" w:hAnsi="Helvetica" w:cs="Times New Roman"/>
-          <w:b/>
-          <w:bCs/>
-          <w:color w:val="000000"/>
-          <w:kern w:val="0"/>
-          <w:sz w:val="40"/>
-          <w:szCs w:val="40"/>
-          <w14:ligatures w14:val="none"/>
-        </w:rPr>
-        <w:br/>
-      </w:r>
-      <w:r>
-        <w:rPr>
-          <w:rFonts w:ascii="Helvetica" w:hAnsi="Helvetica"/>
-          <w:b/>
-          <w:bCs/>
-          <w:color w:val="000000"/>
-          <w:sz w:val="40"/>
-          <w:szCs w:val="40"/>
-        </w:rPr>
-        <w:t>Let's start by summarizing the results of your simulation based on the three scenarios provided:</w:t>
-      </w:r>
     </w:p>
     <w:p>
       <w:pPr>
@@ -4323,23 +4349,62 @@
           <w:bCs/>
           <w:color w:val="000000"/>
           <w:kern w:val="0"/>
-          <w:sz w:val="40"/>
-          <w:szCs w:val="40"/>
-          <w14:ligatures w14:val="none"/>
-        </w:rPr>
-      </w:pPr>
-      <w:r>
-        <w:rPr>
-          <w:rFonts w:ascii="Helvetica" w:eastAsia="Times New Roman" w:hAnsi="Helvetica" w:cs="Times New Roman"/>
-          <w:b/>
-          <w:bCs/>
-          <w:color w:val="000000"/>
-          <w:kern w:val="0"/>
-          <w:sz w:val="40"/>
-          <w:szCs w:val="40"/>
-          <w14:ligatures w14:val="none"/>
-        </w:rPr>
-        <w:t>Simulation Results Summary</w:t>
+          <w:sz w:val="44"/>
+          <w:szCs w:val="44"/>
+          <w14:ligatures w14:val="none"/>
+        </w:rPr>
+      </w:pPr>
+      <w:r>
+        <w:rPr>
+          <w:rFonts w:ascii="Helvetica" w:eastAsia="Times New Roman" w:hAnsi="Helvetica" w:cs="Times New Roman"/>
+          <w:b/>
+          <w:bCs/>
+          <w:color w:val="000000"/>
+          <w:kern w:val="0"/>
+          <w:sz w:val="36"/>
+          <w:szCs w:val="36"/>
+          <w14:ligatures w14:val="none"/>
+        </w:rPr>
+        <w:t>Scenario 1: Gossipers are High Degree Nodes</w:t>
+      </w:r>
+    </w:p>
+    <w:p>
+      <w:pPr>
+        <w:spacing w:before="100" w:beforeAutospacing="1" w:after="100" w:afterAutospacing="1" w:line="276" w:lineRule="auto"/>
+        <w:ind w:left="720"/>
+        <w:outlineLvl w:val="3"/>
+        <w:rPr>
+          <w:rFonts w:ascii="Helvetica" w:eastAsia="Times New Roman" w:hAnsi="Helvetica" w:cs="Times New Roman"/>
+          <w:color w:val="000000"/>
+          <w:kern w:val="0"/>
+          <w:sz w:val="28"/>
+          <w:szCs w:val="28"/>
+          <w14:ligatures w14:val="none"/>
+        </w:rPr>
+      </w:pPr>
+      <w:r>
+        <w:rPr>
+          <w:rFonts w:ascii="Helvetica" w:eastAsia="Times New Roman" w:hAnsi="Helvetica" w:cs="Times New Roman"/>
+          <w:b/>
+          <w:bCs/>
+          <w:color w:val="000000"/>
+          <w:kern w:val="0"/>
+          <w:sz w:val="32"/>
+          <w:szCs w:val="32"/>
+          <w14:ligatures w14:val="none"/>
+        </w:rPr>
+        <w:t>Description</w:t>
+      </w:r>
+      <w:r>
+        <w:rPr>
+          <w:rFonts w:ascii="Helvetica" w:eastAsia="Times New Roman" w:hAnsi="Helvetica" w:cs="Times New Roman"/>
+          <w:color w:val="000000"/>
+          <w:kern w:val="0"/>
+          <w:sz w:val="28"/>
+          <w:szCs w:val="28"/>
+          <w14:ligatures w14:val="none"/>
+        </w:rPr>
+        <w:t>: In this scenario, gossipers are selected as nodes with high degrees. These nodes are central in the network, meaning they have many connections and can potentially spread information rapidly to a large number of nodes.</w:t>
       </w:r>
     </w:p>
     <w:p>
@@ -4352,78 +4417,20 @@
           <w:bCs/>
           <w:color w:val="000000"/>
           <w:kern w:val="0"/>
-          <w:sz w:val="40"/>
-          <w:szCs w:val="40"/>
-          <w14:ligatures w14:val="none"/>
-        </w:rPr>
-      </w:pPr>
-      <w:r>
-        <w:rPr>
-          <w:rFonts w:ascii="Helvetica" w:eastAsia="Times New Roman" w:hAnsi="Helvetica" w:cs="Times New Roman"/>
-          <w:b/>
-          <w:bCs/>
-          <w:color w:val="000000"/>
-          <w:kern w:val="0"/>
-          <w:sz w:val="40"/>
-          <w:szCs w:val="40"/>
-          <w14:ligatures w14:val="none"/>
-        </w:rPr>
-        <w:t>Scenario 1: Gossipers are High Degree Nodes</w:t>
-      </w:r>
-    </w:p>
-    <w:p>
-      <w:pPr>
-        <w:spacing w:before="100" w:beforeAutospacing="1" w:after="100" w:afterAutospacing="1" w:line="276" w:lineRule="auto"/>
-        <w:outlineLvl w:val="3"/>
-        <w:rPr>
-          <w:rFonts w:ascii="Helvetica" w:eastAsia="Times New Roman" w:hAnsi="Helvetica" w:cs="Times New Roman"/>
-          <w:b/>
-          <w:bCs/>
-          <w:color w:val="000000"/>
-          <w:kern w:val="0"/>
-          <w:sz w:val="40"/>
-          <w:szCs w:val="40"/>
-          <w14:ligatures w14:val="none"/>
-        </w:rPr>
-      </w:pPr>
-      <w:r>
-        <w:rPr>
-          <w:rFonts w:ascii="Helvetica" w:eastAsia="Times New Roman" w:hAnsi="Helvetica" w:cs="Times New Roman"/>
-          <w:b/>
-          <w:bCs/>
-          <w:color w:val="000000"/>
-          <w:kern w:val="0"/>
-          <w:sz w:val="40"/>
-          <w:szCs w:val="40"/>
-          <w14:ligatures w14:val="none"/>
-        </w:rPr>
-        <w:t>Description: In this scenario, gossipers are selected as nodes with high degrees. These nodes are central in the network, meaning they have many connections and can potentially spread information rapidly to a large number of nodes.</w:t>
-      </w:r>
-    </w:p>
-    <w:p>
-      <w:pPr>
-        <w:spacing w:before="100" w:beforeAutospacing="1" w:after="100" w:afterAutospacing="1" w:line="276" w:lineRule="auto"/>
-        <w:outlineLvl w:val="3"/>
-        <w:rPr>
-          <w:rFonts w:ascii="Helvetica" w:eastAsia="Times New Roman" w:hAnsi="Helvetica" w:cs="Times New Roman"/>
-          <w:b/>
-          <w:bCs/>
-          <w:color w:val="000000"/>
-          <w:kern w:val="0"/>
-          <w:sz w:val="40"/>
-          <w:szCs w:val="40"/>
-          <w14:ligatures w14:val="none"/>
-        </w:rPr>
-      </w:pPr>
-      <w:r>
-        <w:rPr>
-          <w:rFonts w:ascii="Helvetica" w:eastAsia="Times New Roman" w:hAnsi="Helvetica" w:cs="Times New Roman"/>
-          <w:b/>
-          <w:bCs/>
-          <w:color w:val="000000"/>
-          <w:kern w:val="0"/>
-          <w:sz w:val="40"/>
-          <w:szCs w:val="40"/>
+          <w:sz w:val="36"/>
+          <w:szCs w:val="36"/>
+          <w14:ligatures w14:val="none"/>
+        </w:rPr>
+      </w:pPr>
+      <w:r>
+        <w:rPr>
+          <w:rFonts w:ascii="Helvetica" w:eastAsia="Times New Roman" w:hAnsi="Helvetica" w:cs="Times New Roman"/>
+          <w:b/>
+          <w:bCs/>
+          <w:color w:val="000000"/>
+          <w:kern w:val="0"/>
+          <w:sz w:val="36"/>
+          <w:szCs w:val="36"/>
           <w14:ligatures w14:val="none"/>
         </w:rPr>
         <w:t>Observations:</w:t>
@@ -4439,27 +4446,47 @@
         <w:outlineLvl w:val="3"/>
         <w:rPr>
           <w:rFonts w:ascii="Helvetica" w:eastAsia="Times New Roman" w:hAnsi="Helvetica" w:cs="Times New Roman"/>
-          <w:b/>
-          <w:bCs/>
-          <w:color w:val="000000"/>
-          <w:kern w:val="0"/>
-          <w:sz w:val="40"/>
-          <w:szCs w:val="40"/>
-          <w14:ligatures w14:val="none"/>
-        </w:rPr>
-      </w:pPr>
-      <w:r>
-        <w:rPr>
-          <w:rFonts w:ascii="Helvetica" w:eastAsia="Times New Roman" w:hAnsi="Helvetica" w:cs="Times New Roman"/>
-          <w:b/>
-          <w:bCs/>
-          <w:color w:val="000000"/>
-          <w:kern w:val="0"/>
-          <w:sz w:val="40"/>
-          <w:szCs w:val="40"/>
-          <w14:ligatures w14:val="none"/>
-        </w:rPr>
-        <w:t>Information Spread: The true information propagated quickly through the network due to the high connectivity of gossipers.</w:t>
+          <w:color w:val="000000"/>
+          <w:kern w:val="0"/>
+          <w:sz w:val="28"/>
+          <w:szCs w:val="28"/>
+          <w14:ligatures w14:val="none"/>
+        </w:rPr>
+      </w:pPr>
+      <w:r>
+        <w:rPr>
+          <w:rFonts w:ascii="Helvetica" w:eastAsia="Times New Roman" w:hAnsi="Helvetica" w:cs="Times New Roman"/>
+          <w:b/>
+          <w:bCs/>
+          <w:color w:val="000000"/>
+          <w:kern w:val="0"/>
+          <w:sz w:val="32"/>
+          <w:szCs w:val="32"/>
+          <w14:ligatures w14:val="none"/>
+        </w:rPr>
+        <w:t>Information Spread:</w:t>
+      </w:r>
+      <w:r>
+        <w:rPr>
+          <w:rFonts w:ascii="Helvetica" w:eastAsia="Times New Roman" w:hAnsi="Helvetica" w:cs="Times New Roman"/>
+          <w:color w:val="000000"/>
+          <w:kern w:val="0"/>
+          <w:sz w:val="32"/>
+          <w:szCs w:val="32"/>
+          <w14:ligatures w14:val="none"/>
+        </w:rPr>
+        <w:t> </w:t>
+      </w:r>
+      <w:r>
+        <w:rPr>
+          <w:rFonts w:ascii="Helvetica" w:eastAsia="Times New Roman" w:hAnsi="Helvetica" w:cs="Times New Roman"/>
+          <w:color w:val="000000"/>
+          <w:kern w:val="0"/>
+          <w:sz w:val="28"/>
+          <w:szCs w:val="28"/>
+          <w14:ligatures w14:val="none"/>
+        </w:rPr>
+        <w:t>The true information propagated quickly through the network due to the high connectivity of gossipers.</w:t>
       </w:r>
     </w:p>
     <w:p>
@@ -4472,41 +4499,36 @@
         <w:outlineLvl w:val="3"/>
         <w:rPr>
           <w:rFonts w:ascii="Helvetica" w:eastAsia="Times New Roman" w:hAnsi="Helvetica" w:cs="Times New Roman"/>
-          <w:b/>
-          <w:bCs/>
-          <w:color w:val="000000"/>
-          <w:kern w:val="0"/>
-          <w:sz w:val="40"/>
-          <w:szCs w:val="40"/>
-          <w14:ligatures w14:val="none"/>
-        </w:rPr>
-      </w:pPr>
-      <w:r>
-        <w:rPr>
-          <w:rFonts w:ascii="Helvetica" w:eastAsia="Times New Roman" w:hAnsi="Helvetica" w:cs="Times New Roman"/>
-          <w:b/>
-          <w:bCs/>
-          <w:color w:val="000000"/>
-          <w:kern w:val="0"/>
-          <w:sz w:val="40"/>
-          <w:szCs w:val="40"/>
-          <w14:ligatures w14:val="none"/>
-        </w:rPr>
-        <w:t xml:space="preserve">Malicious Influence: Depending on the placement of malicious nodes, they could intercept and alter the information. However, the high degree gossipers ensured that true </w:t>
-      </w:r>
-      <w:r>
-        <w:rPr>
-          <w:rFonts w:ascii="Helvetica" w:eastAsia="Times New Roman" w:hAnsi="Helvetica" w:cs="Times New Roman"/>
-          <w:b/>
-          <w:bCs/>
-          <w:color w:val="000000"/>
-          <w:kern w:val="0"/>
-          <w:sz w:val="40"/>
-          <w:szCs w:val="40"/>
-          <w14:ligatures w14:val="none"/>
-        </w:rPr>
-        <w:lastRenderedPageBreak/>
-        <w:t>information reached a significant portion of the network before malicious nodes could tamper with it extensively.</w:t>
+          <w:color w:val="000000"/>
+          <w:kern w:val="0"/>
+          <w:sz w:val="28"/>
+          <w:szCs w:val="28"/>
+          <w14:ligatures w14:val="none"/>
+        </w:rPr>
+      </w:pPr>
+      <w:r>
+        <w:rPr>
+          <w:rFonts w:ascii="Helvetica" w:eastAsia="Times New Roman" w:hAnsi="Helvetica" w:cs="Times New Roman"/>
+          <w:b/>
+          <w:bCs/>
+          <w:color w:val="000000"/>
+          <w:kern w:val="0"/>
+          <w:sz w:val="32"/>
+          <w:szCs w:val="32"/>
+          <w14:ligatures w14:val="none"/>
+        </w:rPr>
+        <w:t>Malicious Influence:</w:t>
+      </w:r>
+      <w:r>
+        <w:rPr>
+          <w:rFonts w:ascii="Helvetica" w:eastAsia="Times New Roman" w:hAnsi="Helvetica" w:cs="Times New Roman"/>
+          <w:color w:val="000000"/>
+          <w:kern w:val="0"/>
+          <w:sz w:val="28"/>
+          <w:szCs w:val="28"/>
+          <w14:ligatures w14:val="none"/>
+        </w:rPr>
+        <w:t> Depending on the placement of malicious nodes, they could intercept and alter the information. However, the high degree gossipers ensured that true information reached a significant portion of the network before malicious nodes could tamper with it extensively.</w:t>
       </w:r>
     </w:p>
     <w:p>
@@ -4519,28 +4541,63 @@
         <w:outlineLvl w:val="3"/>
         <w:rPr>
           <w:rFonts w:ascii="Helvetica" w:eastAsia="Times New Roman" w:hAnsi="Helvetica" w:cs="Times New Roman"/>
-          <w:b/>
-          <w:bCs/>
-          <w:color w:val="000000"/>
-          <w:kern w:val="0"/>
-          <w:sz w:val="40"/>
-          <w:szCs w:val="40"/>
-          <w14:ligatures w14:val="none"/>
-        </w:rPr>
-      </w:pPr>
-      <w:r>
-        <w:rPr>
-          <w:rFonts w:ascii="Helvetica" w:eastAsia="Times New Roman" w:hAnsi="Helvetica" w:cs="Times New Roman"/>
-          <w:b/>
-          <w:bCs/>
-          <w:color w:val="000000"/>
-          <w:kern w:val="0"/>
-          <w:sz w:val="40"/>
-          <w:szCs w:val="40"/>
-          <w14:ligatures w14:val="none"/>
-        </w:rPr>
-        <w:t>Resulting Graphs: The graphs would likely show a rapid increase in nodes holding true information initially, with a potential gradual increase in false information if malicious nodes are effectively positioned.</w:t>
-      </w:r>
+          <w:color w:val="000000"/>
+          <w:kern w:val="0"/>
+          <w:sz w:val="28"/>
+          <w:szCs w:val="28"/>
+          <w14:ligatures w14:val="none"/>
+        </w:rPr>
+      </w:pPr>
+      <w:r>
+        <w:rPr>
+          <w:rFonts w:ascii="Helvetica" w:eastAsia="Times New Roman" w:hAnsi="Helvetica" w:cs="Times New Roman"/>
+          <w:b/>
+          <w:bCs/>
+          <w:color w:val="000000"/>
+          <w:kern w:val="0"/>
+          <w:sz w:val="32"/>
+          <w:szCs w:val="32"/>
+          <w14:ligatures w14:val="none"/>
+        </w:rPr>
+        <w:t>Resulting Graphs:</w:t>
+      </w:r>
+      <w:r>
+        <w:rPr>
+          <w:rFonts w:ascii="Helvetica" w:eastAsia="Times New Roman" w:hAnsi="Helvetica" w:cs="Times New Roman"/>
+          <w:color w:val="000000"/>
+          <w:kern w:val="0"/>
+          <w:sz w:val="32"/>
+          <w:szCs w:val="32"/>
+          <w14:ligatures w14:val="none"/>
+        </w:rPr>
+        <w:t> </w:t>
+      </w:r>
+      <w:r>
+        <w:rPr>
+          <w:rFonts w:ascii="Helvetica" w:eastAsia="Times New Roman" w:hAnsi="Helvetica" w:cs="Times New Roman"/>
+          <w:color w:val="000000"/>
+          <w:kern w:val="0"/>
+          <w:sz w:val="28"/>
+          <w:szCs w:val="28"/>
+          <w14:ligatures w14:val="none"/>
+        </w:rPr>
+        <w:t>The graphs would likely show a rapid increase in nodes holding true information initially, with a potential gradual increase in false information if malicious nodes are effectively positioned.</w:t>
+      </w:r>
+    </w:p>
+    <w:p>
+      <w:pPr>
+        <w:spacing w:before="100" w:beforeAutospacing="1" w:after="100" w:afterAutospacing="1" w:line="276" w:lineRule="auto"/>
+        <w:ind w:left="720"/>
+        <w:outlineLvl w:val="3"/>
+        <w:rPr>
+          <w:rFonts w:ascii="Helvetica" w:eastAsia="Times New Roman" w:hAnsi="Helvetica" w:cs="Times New Roman"/>
+          <w:color w:val="000000"/>
+          <w:kern w:val="0"/>
+          <w:sz w:val="28"/>
+          <w:szCs w:val="28"/>
+          <w14:ligatures w14:val="none"/>
+        </w:rPr>
+      </w:pPr>
     </w:p>
     <w:p>
       <w:pPr>
@@ -4692,7 +4749,6 @@
           <w:szCs w:val="40"/>
           <w14:ligatures w14:val="none"/>
         </w:rPr>
-        <w:lastRenderedPageBreak/>
         <w:t>Malicious Influence: The influence of malicious nodes is significant in this scenario, leading to a higher prevalence of false information in the network.</w:t>
       </w:r>
     </w:p>
@@ -4726,7 +4782,21 @@
           <w:szCs w:val="40"/>
           <w14:ligatures w14:val="none"/>
         </w:rPr>
-        <w:t>Resulting Graphs: The graphs would likely show an initial spread of true information, followed by a sharp increase in false information as the high degree malicious nodes begin tampering and spreading the altered information.</w:t>
+        <w:t xml:space="preserve">Resulting Graphs: The graphs would likely show an initial spread of true information, followed by a sharp increase in false </w:t>
+      </w:r>
+      <w:r>
+        <w:rPr>
+          <w:rFonts w:ascii="Helvetica" w:eastAsia="Times New Roman" w:hAnsi="Helvetica" w:cs="Times New Roman"/>
+          <w:b/>
+          <w:bCs/>
+          <w:color w:val="000000"/>
+          <w:kern w:val="0"/>
+          <w:sz w:val="40"/>
+          <w:szCs w:val="40"/>
+          <w14:ligatures w14:val="none"/>
+        </w:rPr>
+        <w:lastRenderedPageBreak/>
+        <w:t>information as the high degree malicious nodes begin tampering and spreading the altered information.</w:t>
       </w:r>
     </w:p>
     <w:p>
@@ -4879,7 +4949,6 @@
           <w:szCs w:val="40"/>
           <w14:ligatures w14:val="none"/>
         </w:rPr>
-        <w:lastRenderedPageBreak/>
         <w:t>Malicious Influence: Malicious nodes can still alter information, but their impact is less pronounced compared to the high degree scenarios due to their lower connectivity.</w:t>
       </w:r>
     </w:p>
@@ -4913,7 +4982,21 @@
           <w:szCs w:val="40"/>
           <w14:ligatures w14:val="none"/>
         </w:rPr>
-        <w:t>Resulting Graphs: The graphs would show a gradual and slower increase in both true and false information, with the final distribution depending on the random placement and effectiveness of gossipers and malicious nodes.</w:t>
+        <w:t xml:space="preserve">Resulting Graphs: The graphs would show a gradual and slower increase in both true and false information, with the final distribution </w:t>
+      </w:r>
+      <w:r>
+        <w:rPr>
+          <w:rFonts w:ascii="Helvetica" w:eastAsia="Times New Roman" w:hAnsi="Helvetica" w:cs="Times New Roman"/>
+          <w:b/>
+          <w:bCs/>
+          <w:color w:val="000000"/>
+          <w:kern w:val="0"/>
+          <w:sz w:val="40"/>
+          <w:szCs w:val="40"/>
+          <w14:ligatures w14:val="none"/>
+        </w:rPr>
+        <w:lastRenderedPageBreak/>
+        <w:t>depending on the random placement and effectiveness of gossipers and malicious nodes.</w:t>
       </w:r>
     </w:p>
     <w:p>
@@ -5037,21 +5120,7 @@
           <w:szCs w:val="40"/>
           <w14:ligatures w14:val="none"/>
         </w:rPr>
-        <w:t xml:space="preserve">Malicious Node Influence: High degree malicious nodes can quickly alter and spread false information, demonstrating their </w:t>
-      </w:r>
-      <w:r>
-        <w:rPr>
-          <w:rFonts w:ascii="Helvetica" w:eastAsia="Times New Roman" w:hAnsi="Helvetica" w:cs="Times New Roman"/>
-          <w:b/>
-          <w:bCs/>
-          <w:color w:val="000000"/>
-          <w:kern w:val="0"/>
-          <w:sz w:val="40"/>
-          <w:szCs w:val="40"/>
-          <w14:ligatures w14:val="none"/>
-        </w:rPr>
-        <w:lastRenderedPageBreak/>
-        <w:t>potential to disrupt information integrity in the network.</w:t>
+        <w:t>Malicious Node Influence: High degree malicious nodes can quickly alter and spread false information, demonstrating their potential to disrupt information integrity in the network.</w:t>
       </w:r>
     </w:p>
     <w:p>
@@ -5113,6 +5182,7 @@
           <w:szCs w:val="40"/>
           <w14:ligatures w14:val="none"/>
         </w:rPr>
+        <w:lastRenderedPageBreak/>
         <w:t>Visual Representations:</w:t>
       </w:r>
     </w:p>
@@ -5204,21 +5274,7 @@
           <w:szCs w:val="40"/>
           <w14:ligatures w14:val="none"/>
         </w:rPr>
-        <w:t xml:space="preserve">Threshold Variations: Further experiments with varying thresholds can provide insights into how sensitive the network is to changes </w:t>
-      </w:r>
-      <w:r>
-        <w:rPr>
-          <w:rFonts w:ascii="Helvetica" w:eastAsia="Times New Roman" w:hAnsi="Helvetica" w:cs="Times New Roman"/>
-          <w:b/>
-          <w:bCs/>
-          <w:color w:val="000000"/>
-          <w:kern w:val="0"/>
-          <w:sz w:val="40"/>
-          <w:szCs w:val="40"/>
-          <w14:ligatures w14:val="none"/>
-        </w:rPr>
-        <w:lastRenderedPageBreak/>
-        <w:t>in the fraction of neighbors needed to forward information.</w:t>
+        <w:t>Threshold Variations: Further experiments with varying thresholds can provide insights into how sensitive the network is to changes in the fraction of neighbors needed to forward information.</w:t>
       </w:r>
     </w:p>
     <w:p>
@@ -5280,6 +5336,7 @@
           <w:szCs w:val="40"/>
           <w14:ligatures w14:val="none"/>
         </w:rPr>
+        <w:lastRenderedPageBreak/>
         <w:t>By analyzing these scenarios, we gain a deeper understanding of the network's behavior and the critical factors that influence the spread of information, both true and false. This knowledge is invaluable for developing strategies to manage and mitigate the impact of malicious actors in real-world networks.</w:t>
       </w:r>
     </w:p>
@@ -8450,6 +8507,7 @@
   <w:style w:type="character" w:default="1" w:styleId="DefaultParagraphFont">
     <w:name w:val="Default Paragraph Font"/>
     <w:uiPriority w:val="1"/>
+    <w:semiHidden/>
     <w:unhideWhenUsed/>
   </w:style>
   <w:style w:type="table" w:default="1" w:styleId="TableNormal">

</xml_diff>